<commit_message>
Update Robotic Process Automation.docx
</commit_message>
<xml_diff>
--- a/Robotic Process Automation.docx
+++ b/Robotic Process Automation.docx
@@ -280,17 +280,17 @@
           <w:szCs w:val="31"/>
           <w:lang w:eastAsia="en-IN"/>
         </w:rPr>
-        <w:t xml:space="preserve"> business </w:t>
-      </w:r>
-      <w:r>
-        <w:rPr>
-          <w:rFonts w:ascii="Comfortaa" w:eastAsia="Times New Roman" w:hAnsi="Comfortaa" w:cs="Times New Roman"/>
-          <w:color w:val="000000" w:themeColor="text1"/>
-          <w:sz w:val="31"/>
-          <w:szCs w:val="31"/>
-          <w:lang w:eastAsia="en-IN"/>
-        </w:rPr>
-        <w:t xml:space="preserve">analytics. </w:t>
+        <w:t xml:space="preserve"> business</w:t>
+      </w:r>
+      <w:r>
+        <w:rPr>
+          <w:rFonts w:ascii="Comfortaa" w:eastAsia="Times New Roman" w:hAnsi="Comfortaa" w:cs="Times New Roman"/>
+          <w:color w:val="000000" w:themeColor="text1"/>
+          <w:sz w:val="31"/>
+          <w:szCs w:val="31"/>
+          <w:lang w:eastAsia="en-IN"/>
+        </w:rPr>
+        <w:t xml:space="preserve">. </w:t>
       </w:r>
     </w:p>
     <w:p>

</xml_diff>